<commit_message>
clean up and extended exercise
</commit_message>
<xml_diff>
--- a/Aufgabe Bewerbung Softwareentwickler.docx
+++ b/Aufgabe Bewerbung Softwareentwickler.docx
@@ -1,6 +1,6 @@
 
 <file path=word/document.xml><?xml version="1.0" encoding="utf-8"?>
-<w:document xmlns:wpc="http://schemas.microsoft.com/office/word/2010/wordprocessingCanvas" xmlns:cx="http://schemas.microsoft.com/office/drawing/2014/chartex" xmlns:cx1="http://schemas.microsoft.com/office/drawing/2015/9/8/chartex" xmlns:cx2="http://schemas.microsoft.com/office/drawing/2015/10/21/chartex" xmlns:cx3="http://schemas.microsoft.com/office/drawing/2016/5/9/chartex" xmlns:cx4="http://schemas.microsoft.com/office/drawing/2016/5/10/chartex" xmlns:cx5="http://schemas.microsoft.com/office/drawing/2016/5/11/chartex" xmlns:cx6="http://schemas.microsoft.com/office/drawing/2016/5/12/chartex" xmlns:cx7="http://schemas.microsoft.com/office/drawing/2016/5/13/chartex" xmlns:cx8="http://schemas.microsoft.com/office/drawing/2016/5/14/chartex" xmlns:mc="http://schemas.openxmlformats.org/markup-compatibility/2006" xmlns:aink="http://schemas.microsoft.com/office/drawing/2016/ink" xmlns:am3d="http://schemas.microsoft.com/office/drawing/2017/model3d" xmlns:o="urn:schemas-microsoft-com:office:office" xmlns:r="http://schemas.openxmlformats.org/officeDocument/2006/relationships" xmlns:m="http://schemas.openxmlformats.org/officeDocument/2006/math" xmlns:v="urn:schemas-microsoft-com:vml" xmlns:wp14="http://schemas.microsoft.com/office/word/2010/wordprocessingDrawing" xmlns:wp="http://schemas.openxmlformats.org/drawingml/2006/wordprocessingDrawing" xmlns:w10="urn:schemas-microsoft-com:office:word" xmlns:w="http://schemas.openxmlformats.org/wordprocessingml/2006/main" xmlns:w14="http://schemas.microsoft.com/office/word/2010/wordml" xmlns:w15="http://schemas.microsoft.com/office/word/2012/wordml" xmlns:w16cid="http://schemas.microsoft.com/office/word/2016/wordml/cid" xmlns:w16se="http://schemas.microsoft.com/office/word/2015/wordml/symex" xmlns:wpg="http://schemas.microsoft.com/office/word/2010/wordprocessingGroup" xmlns:wpi="http://schemas.microsoft.com/office/word/2010/wordprocessingInk" xmlns:wne="http://schemas.microsoft.com/office/word/2006/wordml" xmlns:wps="http://schemas.microsoft.com/office/word/2010/wordprocessingShape" mc:Ignorable="w14 w15 w16se w16cid wp14">
+<w:document xmlns:wpc="http://schemas.microsoft.com/office/word/2010/wordprocessingCanvas" xmlns:cx="http://schemas.microsoft.com/office/drawing/2014/chartex" xmlns:cx1="http://schemas.microsoft.com/office/drawing/2015/9/8/chartex" xmlns:cx2="http://schemas.microsoft.com/office/drawing/2015/10/21/chartex" xmlns:cx3="http://schemas.microsoft.com/office/drawing/2016/5/9/chartex" xmlns:cx4="http://schemas.microsoft.com/office/drawing/2016/5/10/chartex" xmlns:cx5="http://schemas.microsoft.com/office/drawing/2016/5/11/chartex" xmlns:cx6="http://schemas.microsoft.com/office/drawing/2016/5/12/chartex" xmlns:cx7="http://schemas.microsoft.com/office/drawing/2016/5/13/chartex" xmlns:cx8="http://schemas.microsoft.com/office/drawing/2016/5/14/chartex" xmlns:mc="http://schemas.openxmlformats.org/markup-compatibility/2006" xmlns:aink="http://schemas.microsoft.com/office/drawing/2016/ink" xmlns:am3d="http://schemas.microsoft.com/office/drawing/2017/model3d" xmlns:o="urn:schemas-microsoft-com:office:office" xmlns:oel="http://schemas.microsoft.com/office/2019/extlst" xmlns:r="http://schemas.openxmlformats.org/officeDocument/2006/relationships" xmlns:m="http://schemas.openxmlformats.org/officeDocument/2006/math" xmlns:v="urn:schemas-microsoft-com:vml" xmlns:wp14="http://schemas.microsoft.com/office/word/2010/wordprocessingDrawing" xmlns:wp="http://schemas.openxmlformats.org/drawingml/2006/wordprocessingDrawing" xmlns:w10="urn:schemas-microsoft-com:office:word" xmlns:w="http://schemas.openxmlformats.org/wordprocessingml/2006/main" xmlns:w14="http://schemas.microsoft.com/office/word/2010/wordml" xmlns:w15="http://schemas.microsoft.com/office/word/2012/wordml" xmlns:w16cex="http://schemas.microsoft.com/office/word/2018/wordml/cex" xmlns:w16cid="http://schemas.microsoft.com/office/word/2016/wordml/cid" xmlns:w16="http://schemas.microsoft.com/office/word/2018/wordml" xmlns:w16sdtdh="http://schemas.microsoft.com/office/word/2020/wordml/sdtdatahash" xmlns:w16se="http://schemas.microsoft.com/office/word/2015/wordml/symex" xmlns:wpg="http://schemas.microsoft.com/office/word/2010/wordprocessingGroup" xmlns:wpi="http://schemas.microsoft.com/office/word/2010/wordprocessingInk" xmlns:wne="http://schemas.microsoft.com/office/word/2006/wordml" xmlns:wps="http://schemas.microsoft.com/office/word/2010/wordprocessingShape" mc:Ignorable="w14 w15 w16se w16cid w16 w16cex w16sdtdh wp14">
   <w:body>
     <w:p>
       <w:pPr>
@@ -604,8 +604,6 @@
         </w:rPr>
         <w:t>- -|</w:t>
       </w:r>
-      <w:bookmarkStart w:id="0" w:name="_GoBack"/>
-      <w:bookmarkEnd w:id="0"/>
     </w:p>
     <w:p>
       <w:pPr>
@@ -796,18 +794,10 @@
         <w:t xml:space="preserve">, dass die zu verarbeitenden Listen sehr groß </w:t>
       </w:r>
       <w:r>
-        <w:t xml:space="preserve">sein können </w:t>
-      </w:r>
-      <w:proofErr w:type="gramStart"/>
-      <w:r>
-        <w:t xml:space="preserve">( </w:t>
-      </w:r>
-      <w:r>
-        <w:t>&gt;</w:t>
-      </w:r>
-      <w:proofErr w:type="gramEnd"/>
-      <w:r>
-        <w:t xml:space="preserve"> 1e5</w:t>
+        <w:t xml:space="preserve">sein können ( </w:t>
+      </w:r>
+      <w:r>
+        <w:t>&gt; 1e5</w:t>
       </w:r>
       <w:r>
         <w:t>)</w:t>
@@ -837,6 +827,199 @@
         <w:t>nutzen um Ihre Implementierung zu überprüfen.</w:t>
       </w:r>
     </w:p>
+    <w:p/>
+    <w:p>
+      <w:r>
+        <w:t>Erweiterte Aufg</w:t>
+      </w:r>
+      <w:r>
+        <w:t>a</w:t>
+      </w:r>
+      <w:r>
+        <w:t>be:</w:t>
+      </w:r>
+    </w:p>
+    <w:p>
+      <w:r>
+        <w:t xml:space="preserve">Passen Sie ihren Algorithmus so an, dass </w:t>
+      </w:r>
+      <w:r>
+        <w:t xml:space="preserve">leicht zwischen der vorherigen Implementierung und folgender alternativen Implementierung </w:t>
+      </w:r>
+      <w:r>
+        <w:t>gewechselt werden kann:</w:t>
+      </w:r>
+    </w:p>
+    <w:p>
+      <w:r>
+        <w:t xml:space="preserve">Anstatt </w:t>
+      </w:r>
+      <w:r>
+        <w:t>in der Ergebnisliste jedes Input-Intervall</w:t>
+      </w:r>
+      <w:r>
+        <w:t>,</w:t>
+      </w:r>
+      <w:r>
+        <w:t xml:space="preserve"> </w:t>
+      </w:r>
+      <w:r>
+        <w:t>unabhängig davon aus welcher der zwei Input-Intervall-Listen dieses kam</w:t>
+      </w:r>
+      <w:r>
+        <w:t>,</w:t>
+      </w:r>
+      <w:r>
+        <w:t xml:space="preserve"> </w:t>
+      </w:r>
+      <w:r>
+        <w:t xml:space="preserve">zu berücksichtigen, ist es nun die Aufgabe nur Intervalle </w:t>
+      </w:r>
+      <w:r>
+        <w:t>im Ergebnis zu führen in denen beide Input-Intervall-Listen</w:t>
+      </w:r>
+      <w:r>
+        <w:t xml:space="preserve"> auch ein Intervall haben. </w:t>
+      </w:r>
+    </w:p>
+    <w:p>
+      <w:r>
+        <w:t>Angepasstes Beispiel 3:</w:t>
+      </w:r>
+    </w:p>
+    <w:p>
+      <w:pPr>
+        <w:rPr>
+          <w:rFonts w:ascii="Consolas" w:hAnsi="Consolas" w:cs="Tahoma"/>
+        </w:rPr>
+      </w:pPr>
+      <w:r>
+        <w:t>Input 1:</w:t>
+      </w:r>
+      <w:r>
+        <w:tab/>
+      </w:r>
+      <w:r>
+        <w:tab/>
+      </w:r>
+      <w:r>
+        <w:rPr>
+          <w:rFonts w:ascii="Consolas" w:hAnsi="Consolas" w:cs="Tahoma"/>
+        </w:rPr>
+        <w:t>|- - - - - - -|~|-|~ ~|- - -|</w:t>
+      </w:r>
+    </w:p>
+    <w:p>
+      <w:pPr>
+        <w:rPr>
+          <w:rFonts w:ascii="Consolas" w:hAnsi="Consolas" w:cs="Tahoma"/>
+        </w:rPr>
+      </w:pPr>
+      <w:r>
+        <w:t>Input 2:</w:t>
+      </w:r>
+      <w:r>
+        <w:tab/>
+      </w:r>
+      <w:r>
+        <w:tab/>
+      </w:r>
+      <w:r>
+        <w:rPr>
+          <w:rFonts w:ascii="Consolas" w:hAnsi="Consolas"/>
+        </w:rPr>
+        <w:t xml:space="preserve"> </w:t>
+      </w:r>
+      <w:r>
+        <w:rPr>
+          <w:rFonts w:ascii="Consolas" w:hAnsi="Consolas" w:cs="Tahoma"/>
+        </w:rPr>
+        <w:t>~ ~|- - -|-|~|- - -|~ ~|- -|</w:t>
+      </w:r>
+    </w:p>
+    <w:p>
+      <w:pPr>
+        <w:rPr>
+          <w:rFonts w:ascii="Consolas" w:hAnsi="Consolas" w:cs="Tahoma"/>
+        </w:rPr>
+      </w:pPr>
+      <w:r>
+        <w:t>Output:</w:t>
+      </w:r>
+      <w:r>
+        <w:tab/>
+      </w:r>
+      <w:r>
+        <w:tab/>
+      </w:r>
+      <w:r>
+        <w:rPr>
+          <w:rFonts w:ascii="Consolas" w:hAnsi="Consolas"/>
+        </w:rPr>
+        <w:t xml:space="preserve"> </w:t>
+      </w:r>
+      <w:r>
+        <w:rPr>
+          <w:rFonts w:ascii="Consolas" w:hAnsi="Consolas" w:cs="Tahoma"/>
+        </w:rPr>
+        <w:t>~</w:t>
+      </w:r>
+      <w:r>
+        <w:rPr>
+          <w:rFonts w:ascii="Consolas" w:hAnsi="Consolas" w:cs="Tahoma"/>
+        </w:rPr>
+        <w:t xml:space="preserve"> </w:t>
+      </w:r>
+      <w:r>
+        <w:rPr>
+          <w:rFonts w:ascii="Consolas" w:hAnsi="Consolas" w:cs="Tahoma"/>
+        </w:rPr>
+        <w:t>~</w:t>
+      </w:r>
+      <w:r>
+        <w:rPr>
+          <w:rFonts w:ascii="Consolas" w:hAnsi="Consolas" w:cs="Tahoma"/>
+        </w:rPr>
+        <w:t>|- - -|-|</w:t>
+      </w:r>
+      <w:r>
+        <w:rPr>
+          <w:rFonts w:ascii="Consolas" w:hAnsi="Consolas" w:cs="Tahoma"/>
+        </w:rPr>
+        <w:t>~ ~</w:t>
+      </w:r>
+      <w:r>
+        <w:rPr>
+          <w:rFonts w:ascii="Consolas" w:hAnsi="Consolas" w:cs="Tahoma"/>
+        </w:rPr>
+        <w:t>|-|</w:t>
+      </w:r>
+      <w:r>
+        <w:rPr>
+          <w:rFonts w:ascii="Consolas" w:hAnsi="Consolas" w:cs="Tahoma"/>
+        </w:rPr>
+        <w:t xml:space="preserve">~ </w:t>
+      </w:r>
+      <w:r>
+        <w:rPr>
+          <w:rFonts w:ascii="Consolas" w:hAnsi="Consolas" w:cs="Tahoma"/>
+        </w:rPr>
+        <w:t>~</w:t>
+      </w:r>
+      <w:r>
+        <w:rPr>
+          <w:rFonts w:ascii="Consolas" w:hAnsi="Consolas" w:cs="Tahoma"/>
+        </w:rPr>
+        <w:t xml:space="preserve"> ~</w:t>
+      </w:r>
+      <w:r>
+        <w:rPr>
+          <w:rFonts w:ascii="Consolas" w:hAnsi="Consolas" w:cs="Tahoma"/>
+        </w:rPr>
+        <w:t>|- -|</w:t>
+      </w:r>
+    </w:p>
+    <w:p/>
     <w:p>
       <w:r>
         <w:t xml:space="preserve">Viel Spaß und gutes Gelingen! </w:t>
@@ -853,7 +1036,7 @@
 </file>
 
 <file path=word/numbering.xml><?xml version="1.0" encoding="utf-8"?>
-<w:numbering xmlns:wpc="http://schemas.microsoft.com/office/word/2010/wordprocessingCanvas" xmlns:cx="http://schemas.microsoft.com/office/drawing/2014/chartex" xmlns:cx1="http://schemas.microsoft.com/office/drawing/2015/9/8/chartex" xmlns:cx2="http://schemas.microsoft.com/office/drawing/2015/10/21/chartex" xmlns:cx3="http://schemas.microsoft.com/office/drawing/2016/5/9/chartex" xmlns:cx4="http://schemas.microsoft.com/office/drawing/2016/5/10/chartex" xmlns:cx5="http://schemas.microsoft.com/office/drawing/2016/5/11/chartex" xmlns:cx6="http://schemas.microsoft.com/office/drawing/2016/5/12/chartex" xmlns:cx7="http://schemas.microsoft.com/office/drawing/2016/5/13/chartex" xmlns:cx8="http://schemas.microsoft.com/office/drawing/2016/5/14/chartex" xmlns:mc="http://schemas.openxmlformats.org/markup-compatibility/2006" xmlns:aink="http://schemas.microsoft.com/office/drawing/2016/ink" xmlns:am3d="http://schemas.microsoft.com/office/drawing/2017/model3d" xmlns:o="urn:schemas-microsoft-com:office:office" xmlns:r="http://schemas.openxmlformats.org/officeDocument/2006/relationships" xmlns:m="http://schemas.openxmlformats.org/officeDocument/2006/math" xmlns:v="urn:schemas-microsoft-com:vml" xmlns:wp14="http://schemas.microsoft.com/office/word/2010/wordprocessingDrawing" xmlns:wp="http://schemas.openxmlformats.org/drawingml/2006/wordprocessingDrawing" xmlns:w10="urn:schemas-microsoft-com:office:word" xmlns:w="http://schemas.openxmlformats.org/wordprocessingml/2006/main" xmlns:w14="http://schemas.microsoft.com/office/word/2010/wordml" xmlns:w15="http://schemas.microsoft.com/office/word/2012/wordml" xmlns:w16cid="http://schemas.microsoft.com/office/word/2016/wordml/cid" xmlns:w16se="http://schemas.microsoft.com/office/word/2015/wordml/symex" xmlns:wpg="http://schemas.microsoft.com/office/word/2010/wordprocessingGroup" xmlns:wpi="http://schemas.microsoft.com/office/word/2010/wordprocessingInk" xmlns:wne="http://schemas.microsoft.com/office/word/2006/wordml" xmlns:wps="http://schemas.microsoft.com/office/word/2010/wordprocessingShape" mc:Ignorable="w14 w15 w16se w16cid wp14">
+<w:numbering xmlns:wpc="http://schemas.microsoft.com/office/word/2010/wordprocessingCanvas" xmlns:cx="http://schemas.microsoft.com/office/drawing/2014/chartex" xmlns:cx1="http://schemas.microsoft.com/office/drawing/2015/9/8/chartex" xmlns:cx2="http://schemas.microsoft.com/office/drawing/2015/10/21/chartex" xmlns:cx3="http://schemas.microsoft.com/office/drawing/2016/5/9/chartex" xmlns:cx4="http://schemas.microsoft.com/office/drawing/2016/5/10/chartex" xmlns:cx5="http://schemas.microsoft.com/office/drawing/2016/5/11/chartex" xmlns:cx6="http://schemas.microsoft.com/office/drawing/2016/5/12/chartex" xmlns:cx7="http://schemas.microsoft.com/office/drawing/2016/5/13/chartex" xmlns:cx8="http://schemas.microsoft.com/office/drawing/2016/5/14/chartex" xmlns:mc="http://schemas.openxmlformats.org/markup-compatibility/2006" xmlns:aink="http://schemas.microsoft.com/office/drawing/2016/ink" xmlns:am3d="http://schemas.microsoft.com/office/drawing/2017/model3d" xmlns:o="urn:schemas-microsoft-com:office:office" xmlns:oel="http://schemas.microsoft.com/office/2019/extlst" xmlns:r="http://schemas.openxmlformats.org/officeDocument/2006/relationships" xmlns:m="http://schemas.openxmlformats.org/officeDocument/2006/math" xmlns:v="urn:schemas-microsoft-com:vml" xmlns:wp14="http://schemas.microsoft.com/office/word/2010/wordprocessingDrawing" xmlns:wp="http://schemas.openxmlformats.org/drawingml/2006/wordprocessingDrawing" xmlns:w10="urn:schemas-microsoft-com:office:word" xmlns:w="http://schemas.openxmlformats.org/wordprocessingml/2006/main" xmlns:w14="http://schemas.microsoft.com/office/word/2010/wordml" xmlns:w15="http://schemas.microsoft.com/office/word/2012/wordml" xmlns:w16cex="http://schemas.microsoft.com/office/word/2018/wordml/cex" xmlns:w16cid="http://schemas.microsoft.com/office/word/2016/wordml/cid" xmlns:w16="http://schemas.microsoft.com/office/word/2018/wordml" xmlns:w16sdtdh="http://schemas.microsoft.com/office/word/2020/wordml/sdtdatahash" xmlns:w16se="http://schemas.microsoft.com/office/word/2015/wordml/symex" xmlns:wpg="http://schemas.microsoft.com/office/word/2010/wordprocessingGroup" xmlns:wpi="http://schemas.microsoft.com/office/word/2010/wordprocessingInk" xmlns:wne="http://schemas.microsoft.com/office/word/2006/wordml" xmlns:wps="http://schemas.microsoft.com/office/word/2010/wordprocessingShape" mc:Ignorable="w14 w15 w16se w16cid w16 w16cex w16sdtdh wp14">
   <w:abstractNum w:abstractNumId="0" w15:restartNumberingAfterBreak="0">
     <w:nsid w:val="5469144D"/>
     <w:multiLevelType w:val="hybridMultilevel"/>
@@ -966,14 +1149,14 @@
       </w:rPr>
     </w:lvl>
   </w:abstractNum>
-  <w:num w:numId="1">
+  <w:num w:numId="1" w16cid:durableId="1769078979">
     <w:abstractNumId w:val="0"/>
   </w:num>
 </w:numbering>
 </file>
 
 <file path=word/styles.xml><?xml version="1.0" encoding="utf-8"?>
-<w:styles xmlns:mc="http://schemas.openxmlformats.org/markup-compatibility/2006" xmlns:r="http://schemas.openxmlformats.org/officeDocument/2006/relationships" xmlns:w="http://schemas.openxmlformats.org/wordprocessingml/2006/main" xmlns:w14="http://schemas.microsoft.com/office/word/2010/wordml" xmlns:w15="http://schemas.microsoft.com/office/word/2012/wordml" xmlns:w16cid="http://schemas.microsoft.com/office/word/2016/wordml/cid" xmlns:w16se="http://schemas.microsoft.com/office/word/2015/wordml/symex" mc:Ignorable="w14 w15 w16se w16cid">
+<w:styles xmlns:mc="http://schemas.openxmlformats.org/markup-compatibility/2006" xmlns:r="http://schemas.openxmlformats.org/officeDocument/2006/relationships" xmlns:w="http://schemas.openxmlformats.org/wordprocessingml/2006/main" xmlns:w14="http://schemas.microsoft.com/office/word/2010/wordml" xmlns:w15="http://schemas.microsoft.com/office/word/2012/wordml" xmlns:w16cex="http://schemas.microsoft.com/office/word/2018/wordml/cex" xmlns:w16cid="http://schemas.microsoft.com/office/word/2016/wordml/cid" xmlns:w16="http://schemas.microsoft.com/office/word/2018/wordml" xmlns:w16sdtdh="http://schemas.microsoft.com/office/word/2020/wordml/sdtdatahash" xmlns:w16se="http://schemas.microsoft.com/office/word/2015/wordml/symex" mc:Ignorable="w14 w15 w16se w16cid w16 w16cex w16sdtdh">
   <w:docDefaults>
     <w:rPrDefault>
       <w:rPr>
@@ -989,7 +1172,7 @@
       </w:pPr>
     </w:pPrDefault>
   </w:docDefaults>
-  <w:latentStyles w:defLockedState="0" w:defUIPriority="99" w:defSemiHidden="0" w:defUnhideWhenUsed="0" w:defQFormat="0" w:count="375">
+  <w:latentStyles w:defLockedState="0" w:defUIPriority="99" w:defSemiHidden="0" w:defUnhideWhenUsed="0" w:defQFormat="0" w:count="376">
     <w:lsdException w:name="Normal" w:uiPriority="0" w:qFormat="1"/>
     <w:lsdException w:name="heading 1" w:uiPriority="9" w:qFormat="1"/>
     <w:lsdException w:name="heading 2" w:semiHidden="1" w:uiPriority="9" w:unhideWhenUsed="1" w:qFormat="1"/>
@@ -1095,7 +1278,6 @@
     <w:lsdException w:name="HTML Sample" w:semiHidden="1" w:unhideWhenUsed="1"/>
     <w:lsdException w:name="HTML Typewriter" w:semiHidden="1" w:unhideWhenUsed="1"/>
     <w:lsdException w:name="HTML Variable" w:semiHidden="1" w:unhideWhenUsed="1"/>
-    <w:lsdException w:name="Normal Table" w:semiHidden="1" w:unhideWhenUsed="1"/>
     <w:lsdException w:name="annotation subject" w:semiHidden="1" w:unhideWhenUsed="1"/>
     <w:lsdException w:name="No List" w:semiHidden="1" w:unhideWhenUsed="1"/>
     <w:lsdException w:name="Outline List 1" w:semiHidden="1" w:unhideWhenUsed="1"/>
@@ -1142,10 +1324,8 @@
     <w:lsdException w:name="Table Subtle 2" w:semiHidden="1" w:unhideWhenUsed="1"/>
     <w:lsdException w:name="Table Web 1" w:semiHidden="1" w:unhideWhenUsed="1"/>
     <w:lsdException w:name="Table Web 2" w:semiHidden="1" w:unhideWhenUsed="1"/>
-    <w:lsdException w:name="Table Web 3" w:semiHidden="1" w:unhideWhenUsed="1"/>
     <w:lsdException w:name="Balloon Text" w:semiHidden="1" w:unhideWhenUsed="1"/>
     <w:lsdException w:name="Table Grid" w:uiPriority="39"/>
-    <w:lsdException w:name="Table Theme" w:semiHidden="1" w:unhideWhenUsed="1"/>
     <w:lsdException w:name="Placeholder Text" w:semiHidden="1"/>
     <w:lsdException w:name="No Spacing" w:uiPriority="1" w:qFormat="1"/>
     <w:lsdException w:name="Light Shading" w:uiPriority="60"/>
@@ -1365,10 +1545,12 @@
     <w:lsdException w:name="Smart Hyperlink" w:semiHidden="1" w:unhideWhenUsed="1"/>
     <w:lsdException w:name="Hashtag" w:semiHidden="1" w:unhideWhenUsed="1"/>
     <w:lsdException w:name="Unresolved Mention" w:semiHidden="1" w:unhideWhenUsed="1"/>
+    <w:lsdException w:name="Smart Link" w:semiHidden="1" w:unhideWhenUsed="1"/>
   </w:latentStyles>
   <w:style w:type="paragraph" w:default="1" w:styleId="Normal">
     <w:name w:val="Normal"/>
     <w:qFormat/>
+    <w:rsid w:val="00A5406C"/>
   </w:style>
   <w:style w:type="character" w:default="1" w:styleId="DefaultParagraphFont">
     <w:name w:val="Default Paragraph Font"/>

</xml_diff>